<commit_message>
Created connection of two databases
</commit_message>
<xml_diff>
--- a/backend/data/Data.docx
+++ b/backend/data/Data.docx
@@ -175,6 +175,27 @@
           <w:szCs w:val="28"/>
         </w:rPr>
         <w:t>Mobile No.</w:t>
+      </w:r>
+    </w:p>
+    <w:p>
+      <w:pPr>
+        <w:pStyle w:val="ListParagraph"/>
+        <w:numPr>
+          <w:ilvl w:val="0"/>
+          <w:numId w:val="1"/>
+        </w:numPr>
+        <w:rPr>
+          <w:sz w:val="28"/>
+          <w:szCs w:val="28"/>
+          <w:u w:val="single"/>
+        </w:rPr>
+      </w:pPr>
+      <w:r>
+        <w:rPr>
+          <w:sz w:val="28"/>
+          <w:szCs w:val="28"/>
+        </w:rPr>
+        <w:t>User Type</w:t>
       </w:r>
     </w:p>
     <w:p>

</xml_diff>